<commit_message>
update project note to web framework
</commit_message>
<xml_diff>
--- a/Interview/ProjectNote.docx
+++ b/Interview/ProjectNote.docx
@@ -105,16 +105,13 @@
         <w:t xml:space="preserve"> Some customer upload excel data file and some customer upload zip file, but whatever it is, those files are password protected.</w:t>
       </w:r>
       <w:r>
-        <w:t xml:space="preserve"> So our system have to protect user</w:t>
-      </w:r>
-      <w:r>
-        <w:t>’s</w:t>
-      </w:r>
-      <w:r>
-        <w:t xml:space="preserve"> data file</w:t>
-      </w:r>
-      <w:r>
-        <w:t xml:space="preserve"> password.</w:t>
+        <w:t xml:space="preserve"> So our system have to protect </w:t>
+      </w:r>
+      <w:r>
+        <w:t>user’s password regarding to his data file</w:t>
+      </w:r>
+      <w:r>
+        <w:t>.</w:t>
       </w:r>
       <w:r>
         <w:t xml:space="preserve"> If our system keep password as plain text, then any hacker can get it easily. So I have to encrypt to convert to c</w:t>
@@ -131,6 +128,20 @@
     </w:p>
     <w:p>
       <w:pPr>
+        <w:rPr>
+          <w:b/>
+        </w:rPr>
+      </w:pPr>
+      <w:r>
+        <w:rPr>
+          <w:b/>
+          <w:u w:val="single"/>
+        </w:rPr>
+        <w:t>Encryption on user’s credential</w:t>
+      </w:r>
+    </w:p>
+    <w:p>
+      <w:pPr>
         <w:ind w:firstLine="720"/>
       </w:pPr>
       <w:r>
@@ -182,6 +193,9 @@
         <w:t>.</w:t>
       </w:r>
       <w:r>
+        <w:t>So using</w:t>
+      </w:r>
+      <w:r>
         <w:t xml:space="preserve"> </w:t>
       </w:r>
       <w:r>
@@ -193,10 +207,170 @@
     </w:p>
     <w:p>
       <w:pPr>
-        <w:ind w:firstLine="720"/>
-      </w:pPr>
+        <w:rPr>
+          <w:b/>
+          <w:u w:val="single"/>
+        </w:rPr>
+      </w:pPr>
+      <w:r>
+        <w:rPr>
+          <w:b/>
+          <w:u w:val="single"/>
+        </w:rPr>
+        <w:t>Clean up data regularly</w:t>
+      </w:r>
+    </w:p>
+    <w:p>
+      <w:pPr>
+        <w:ind w:firstLine="720"/>
+      </w:pPr>
+      <w:r>
+        <w:t>But I still have another problem, my customers don’t want to keep their da</w:t>
+      </w:r>
+      <w:r>
+        <w:t>ta file in our database forever because it is confidential.So they gave to our system certain period such as 14 days or 30 days.</w:t>
+      </w:r>
+      <w:r>
+        <w:t xml:space="preserve"> Based on that</w:t>
+      </w:r>
+      <w:r>
+        <w:t xml:space="preserve"> certain</w:t>
+      </w:r>
+      <w:r>
+        <w:t xml:space="preserve"> period I</w:t>
+      </w:r>
+      <w:r>
+        <w:t xml:space="preserve"> implemented scheduler </w:t>
+      </w:r>
+      <w:r>
+        <w:t>service which delete data files</w:t>
+      </w:r>
+      <w:r>
+        <w:t xml:space="preserve"> regularly</w:t>
+      </w:r>
+      <w:r>
+        <w:t>.</w:t>
+      </w:r>
+      <w:r>
+        <w:t xml:space="preserve"> It is another security best practice.</w:t>
+      </w:r>
+    </w:p>
+    <w:p>
+      <w:pPr>
+        <w:rPr>
+          <w:b/>
+          <w:u w:val="single"/>
+        </w:rPr>
+      </w:pPr>
+      <w:r>
+        <w:rPr>
+          <w:b/>
+          <w:u w:val="single"/>
+        </w:rPr>
+        <w:t>IPs based authentication</w:t>
+      </w:r>
+    </w:p>
+    <w:p>
+      <w:pPr>
+        <w:ind w:firstLine="720"/>
+      </w:pPr>
+      <w:r>
+        <w:t xml:space="preserve">But I still have another problem, my customers don’t want </w:t>
+      </w:r>
+      <w:r>
+        <w:t xml:space="preserve">everyone can access to the system except the request(s) which come from </w:t>
+      </w:r>
+      <w:r>
+        <w:t>specific</w:t>
+      </w:r>
+      <w:r>
+        <w:t xml:space="preserve"> IP</w:t>
+      </w:r>
+      <w:r>
+        <w:t>s</w:t>
+      </w:r>
+      <w:r>
+        <w:t>.</w:t>
+      </w:r>
+      <w:r>
+        <w:t xml:space="preserve"> Because they are on</w:t>
+      </w:r>
+      <w:r>
+        <w:t xml:space="preserve"> the</w:t>
+      </w:r>
+      <w:r>
+        <w:t xml:space="preserve"> financial industry.</w:t>
+      </w:r>
+      <w:r>
+        <w:t xml:space="preserve"> So I have to add additional function which will be checked every request and their IPs. If the requests are come from the whitelisted IPs, my system allowed them to go on. Otherwise, they never can login to my system.</w:t>
+      </w:r>
+      <w:r>
+        <w:t xml:space="preserve"> It is also another security best practice.</w:t>
+      </w:r>
+      <w:r>
+        <w:t xml:space="preserve"> </w:t>
+      </w:r>
+    </w:p>
+    <w:p>
+      <w:pPr>
+        <w:ind w:firstLine="720"/>
+      </w:pPr>
+      <w:r>
+        <w:t>Those are the overall experience</w:t>
+      </w:r>
+      <w:r>
+        <w:t>s</w:t>
+      </w:r>
+      <w:r>
+        <w:t xml:space="preserve"> from my current company. If you don’t mind </w:t>
+      </w:r>
+      <w:r>
+        <w:t>l</w:t>
+      </w:r>
+      <w:r>
+        <w:t>et me explain about how my web api framework working in overview.</w:t>
+      </w:r>
+      <w:r>
+        <w:t xml:space="preserve"> Because I afraid that you will get boring.</w:t>
+      </w:r>
+    </w:p>
+    <w:p>
+      <w:pPr>
+        <w:ind w:firstLine="720"/>
+      </w:pPr>
+      <w:r>
+        <w:t xml:space="preserve">The first </w:t>
+      </w:r>
+      <w:r>
+        <w:t>thing I would like to explain is user management in my web framework.</w:t>
+      </w:r>
       <w:bookmarkStart w:id="0" w:name="_GoBack"/>
       <w:bookmarkEnd w:id="0"/>
+    </w:p>
+    <w:p>
+      <w:pPr>
+        <w:ind w:firstLine="720"/>
+      </w:pPr>
+    </w:p>
+    <w:p>
+      <w:pPr>
+        <w:ind w:firstLine="720"/>
+      </w:pPr>
+    </w:p>
+    <w:p>
+      <w:pPr>
+        <w:ind w:firstLine="720"/>
+      </w:pPr>
+    </w:p>
+    <w:p>
+      <w:pPr>
+        <w:ind w:firstLine="720"/>
+      </w:pPr>
+    </w:p>
+    <w:p>
+      <w:pPr>
+        <w:ind w:firstLine="720"/>
+      </w:pPr>
     </w:p>
     <w:p>
       <w:pPr>

</xml_diff>

<commit_message>
before token base auth
</commit_message>
<xml_diff>
--- a/Interview/ProjectNote.docx
+++ b/Interview/ProjectNote.docx
@@ -7,7 +7,16 @@
         <w:ind w:firstLine="720"/>
       </w:pPr>
       <w:r>
-        <w:t>Firstly let me tell you about what my company doing. My company is printing company. Regular customer of my company is</w:t>
+        <w:t>Firstly let me tell you about what my company doing. My company is printing company. Regular customer</w:t>
+      </w:r>
+      <w:r>
+        <w:t>s</w:t>
+      </w:r>
+      <w:r>
+        <w:t xml:space="preserve"> of my company </w:t>
+      </w:r>
+      <w:r>
+        <w:t>are</w:t>
       </w:r>
       <w:r>
         <w:t xml:space="preserve"> </w:t>
@@ -193,6 +202,9 @@
         <w:t>.</w:t>
       </w:r>
       <w:r>
+        <w:t xml:space="preserve"> </w:t>
+      </w:r>
+      <w:r>
         <w:t>So using</w:t>
       </w:r>
       <w:r>
@@ -228,7 +240,19 @@
         <w:t>But I still have another problem, my customers don’t want to keep their da</w:t>
       </w:r>
       <w:r>
-        <w:t>ta file in our database forever because it is confidential.So they gave to our system certain period such as 14 days or 30 days.</w:t>
+        <w:t>ta file in our database forever because it is confidential.</w:t>
+      </w:r>
+      <w:r>
+        <w:t xml:space="preserve"> </w:t>
+      </w:r>
+      <w:r>
+        <w:t xml:space="preserve">So they gave to </w:t>
+      </w:r>
+      <w:r>
+        <w:t>my</w:t>
+      </w:r>
+      <w:r>
+        <w:t xml:space="preserve"> system certain period such as 14 days or 30 days.</w:t>
       </w:r>
       <w:r>
         <w:t xml:space="preserve"> Based on that</w:t>
@@ -344,8 +368,145 @@
       <w:r>
         <w:t>thing I would like to explain is user management in my web framework.</w:t>
       </w:r>
+      <w:r>
+        <w:t xml:space="preserve"> There are </w:t>
+      </w:r>
+      <w:r>
+        <w:t xml:space="preserve">only </w:t>
+      </w:r>
+      <w:r>
+        <w:t>two things in user management for every application. They are authentication and authorization.</w:t>
+      </w:r>
+      <w:r>
+        <w:t xml:space="preserve"> </w:t>
+      </w:r>
+    </w:p>
+    <w:p>
+      <w:pPr>
+        <w:ind w:firstLine="720"/>
+      </w:pPr>
+    </w:p>
+    <w:p>
+      <w:pPr>
+        <w:ind w:firstLine="720"/>
+      </w:pPr>
+      <w:r>
+        <w:lastRenderedPageBreak/>
+        <w:t>Authentication is nothing but just checking whether specific user</w:t>
+      </w:r>
+      <w:r>
+        <w:t>s</w:t>
+      </w:r>
+      <w:r>
+        <w:t xml:space="preserve"> are authorized or not.</w:t>
+      </w:r>
+      <w:r>
+        <w:t xml:space="preserve"> To implement the authentication in </w:t>
+      </w:r>
+      <w:r>
+        <w:t xml:space="preserve">my framework, I had two ways to choose. The first way is cookie based authentication and second way is token based authentication. </w:t>
+      </w:r>
+      <w:r>
+        <w:t>Cookie based is traditional way and token based is modern way. Let me explain a little bit about what are the differences.</w:t>
+      </w:r>
+    </w:p>
+    <w:p>
+      <w:pPr>
+        <w:rPr>
+          <w:b/>
+          <w:u w:val="single"/>
+        </w:rPr>
+      </w:pPr>
+      <w:r>
+        <w:rPr>
+          <w:b/>
+          <w:u w:val="single"/>
+        </w:rPr>
+        <w:t>Cookie Based Authentication or Statefull mechanism</w:t>
+      </w:r>
+    </w:p>
+    <w:p>
+      <w:pPr>
+        <w:ind w:firstLine="720"/>
+      </w:pPr>
+      <w:r>
+        <w:t xml:space="preserve">The way cookie based auth working is </w:t>
+      </w:r>
+      <w:r>
+        <w:t xml:space="preserve">that </w:t>
+      </w:r>
+      <w:r>
+        <w:t xml:space="preserve">user give user name and password </w:t>
+      </w:r>
+      <w:r>
+        <w:t>to my asp.net application server.</w:t>
+      </w:r>
+      <w:r>
+        <w:t xml:space="preserve"> Application server verify credential whether it is legitimate one. If it is legitimate one, application server generate session object which included session key</w:t>
+      </w:r>
+      <w:r>
+        <w:t xml:space="preserve"> and send </w:t>
+      </w:r>
+      <w:r>
+        <w:t xml:space="preserve">these </w:t>
+      </w:r>
+      <w:r>
+        <w:t>session key to the user who send legitimate user name and password.</w:t>
+      </w:r>
+      <w:r>
+        <w:t xml:space="preserve"> Then user browser keep these session key in cookie.</w:t>
+      </w:r>
+      <w:r>
+        <w:t xml:space="preserve"> Then whenever that user make the request to this server, browser send his session key to application server.</w:t>
+      </w:r>
+      <w:r>
+        <w:t xml:space="preserve"> Then application server verify his session key </w:t>
+      </w:r>
+      <w:r>
+        <w:t>whether it is</w:t>
+      </w:r>
+      <w:r>
+        <w:t xml:space="preserve"> legitimate one comparing with its associated session object which</w:t>
+      </w:r>
+      <w:r>
+        <w:t xml:space="preserve"> already</w:t>
+      </w:r>
+      <w:r>
+        <w:t xml:space="preserve"> keep in application server memory.</w:t>
+      </w:r>
+      <w:r>
+        <w:t xml:space="preserve"> That way is also called statefull mechanism.</w:t>
+      </w:r>
+      <w:r>
+        <w:t xml:space="preserve"> </w:t>
+      </w:r>
+      <w:r>
+        <w:t>According to my experience</w:t>
+      </w:r>
+      <w:r>
+        <w:t>, I don’t like statefull mechanism because it depand on specific application server memory. If these application server down, your session will be lost.</w:t>
+      </w:r>
+      <w:r>
+        <w:t xml:space="preserve"> It mean that you cannot use the application any more.</w:t>
+      </w:r>
+    </w:p>
+    <w:p>
+      <w:pPr>
+        <w:ind w:firstLine="720"/>
+      </w:pPr>
+      <w:r>
+        <w:t>Another way is token based authentication</w:t>
+      </w:r>
+      <w:r>
+        <w:t>.</w:t>
+      </w:r>
       <w:bookmarkStart w:id="0" w:name="_GoBack"/>
       <w:bookmarkEnd w:id="0"/>
+    </w:p>
+    <w:p>
+      <w:pPr>
+        <w:ind w:firstLine="720"/>
+      </w:pPr>
     </w:p>
     <w:p>
       <w:pPr>

</xml_diff>

<commit_message>
handling application time out
</commit_message>
<xml_diff>
--- a/Interview/ProjectNote.docx
+++ b/Interview/ProjectNote.docx
@@ -52,7 +52,7 @@
         <w:t>upload</w:t>
       </w:r>
       <w:r>
-        <w:t xml:space="preserve"> required data to us so that we can generate poster or brochure using their data.</w:t>
+        <w:t xml:space="preserve"> required data so that we can generate poster or brochure using their data.</w:t>
       </w:r>
       <w:r>
         <w:t xml:space="preserve"> As they are from financial industry, they need</w:t>
@@ -117,7 +117,13 @@
         <w:t xml:space="preserve"> So our system have to protect </w:t>
       </w:r>
       <w:r>
-        <w:t>user’s password regarding to his data file</w:t>
+        <w:t xml:space="preserve">user’s password regarding to </w:t>
+      </w:r>
+      <w:r>
+        <w:t>their</w:t>
+      </w:r>
+      <w:r>
+        <w:t xml:space="preserve"> data file</w:t>
       </w:r>
       <w:r>
         <w:t>.</w:t>
@@ -392,13 +398,19 @@
       </w:pPr>
       <w:r>
         <w:lastRenderedPageBreak/>
-        <w:t>Authentication is nothing but just checking whether specific user</w:t>
-      </w:r>
-      <w:r>
-        <w:t>s</w:t>
-      </w:r>
-      <w:r>
-        <w:t xml:space="preserve"> are authorized or not.</w:t>
+        <w:t>Authentication is nothing but just checking</w:t>
+      </w:r>
+      <w:r>
+        <w:t xml:space="preserve"> the users</w:t>
+      </w:r>
+      <w:r>
+        <w:t xml:space="preserve"> whether </w:t>
+      </w:r>
+      <w:r>
+        <w:t>they are allowed to use the system or not</w:t>
+      </w:r>
+      <w:r>
+        <w:t>.</w:t>
       </w:r>
       <w:r>
         <w:t xml:space="preserve"> To implement the authentication in </w:t>
@@ -451,10 +463,22 @@
         <w:t xml:space="preserve">these </w:t>
       </w:r>
       <w:r>
-        <w:t>session key to the user who send legitimate user name and password.</w:t>
-      </w:r>
-      <w:r>
-        <w:t xml:space="preserve"> Then user browser keep these session key in cookie.</w:t>
+        <w:t xml:space="preserve">session key to the user who </w:t>
+      </w:r>
+      <w:r>
+        <w:t>is the owner of these</w:t>
+      </w:r>
+      <w:r>
+        <w:t xml:space="preserve"> user name and password.</w:t>
+      </w:r>
+      <w:r>
+        <w:t xml:space="preserve"> </w:t>
+      </w:r>
+      <w:r>
+        <w:t xml:space="preserve"> </w:t>
+      </w:r>
+      <w:r>
+        <w:t>Then user browser keep these session key in cookie.</w:t>
       </w:r>
       <w:r>
         <w:t xml:space="preserve"> Then whenever that user make the request to this server, browser send his session key to application server.</w:t>
@@ -492,6 +516,21 @@
     </w:p>
     <w:p>
       <w:pPr>
+        <w:rPr>
+          <w:b/>
+          <w:u w:val="single"/>
+        </w:rPr>
+      </w:pPr>
+      <w:r>
+        <w:rPr>
+          <w:b/>
+          <w:u w:val="single"/>
+        </w:rPr>
+        <w:t>Token based Authentication or Stateless mechanism</w:t>
+      </w:r>
+    </w:p>
+    <w:p>
+      <w:pPr>
         <w:ind w:firstLine="720"/>
       </w:pPr>
       <w:r>
@@ -499,6 +538,110 @@
       </w:r>
       <w:r>
         <w:t>.</w:t>
+      </w:r>
+      <w:r>
+        <w:t xml:space="preserve"> It has no session object on web application server.</w:t>
+      </w:r>
+      <w:r>
+        <w:t xml:space="preserve"> It means that it can change server to server physically without having any errors.</w:t>
+      </w:r>
+      <w:r>
+        <w:t xml:space="preserve"> </w:t>
+      </w:r>
+      <w:r>
+        <w:t>It  means that it is more scalable.</w:t>
+      </w:r>
+      <w:r>
+        <w:t xml:space="preserve"> User send user and password to server. Server generate token </w:t>
+      </w:r>
+      <w:r>
+        <w:t xml:space="preserve">key and </w:t>
+      </w:r>
+      <w:r>
+        <w:t>signed digitally</w:t>
+      </w:r>
+      <w:r>
+        <w:t xml:space="preserve"> for that user</w:t>
+      </w:r>
+      <w:r>
+        <w:t>.</w:t>
+      </w:r>
+      <w:r>
+        <w:t xml:space="preserve"> Then user receive these token and send it back to server whenever he made</w:t>
+      </w:r>
+      <w:r>
+        <w:t xml:space="preserve"> the requests</w:t>
+      </w:r>
+      <w:r>
+        <w:t>.</w:t>
+      </w:r>
+      <w:r>
+        <w:t xml:space="preserve"> Server verify the token and process the requests.</w:t>
+      </w:r>
+      <w:r>
+        <w:t xml:space="preserve"> It means that you can change server to server without worry</w:t>
+      </w:r>
+      <w:r>
+        <w:t>ing about losing session object because it is stateless.</w:t>
+      </w:r>
+      <w:r>
+        <w:t xml:space="preserve"> In my web framework, I use that practices.</w:t>
+      </w:r>
+    </w:p>
+    <w:p>
+      <w:pPr>
+        <w:rPr>
+          <w:b/>
+          <w:u w:val="single"/>
+        </w:rPr>
+      </w:pPr>
+      <w:r>
+        <w:rPr>
+          <w:b/>
+          <w:u w:val="single"/>
+        </w:rPr>
+        <w:t>Handling application time out</w:t>
+      </w:r>
+    </w:p>
+    <w:p>
+      <w:pPr>
+        <w:ind w:firstLine="720"/>
+      </w:pPr>
+      <w:r>
+        <w:t xml:space="preserve">I use the stateless mechanism. It mean that I have no state. No state means no more session. So how I control time out </w:t>
+      </w:r>
+      <w:r>
+        <w:t>for my application</w:t>
+      </w:r>
+      <w:r>
+        <w:t xml:space="preserve"> is</w:t>
+      </w:r>
+      <w:r>
+        <w:t xml:space="preserve"> quite</w:t>
+      </w:r>
+      <w:r>
+        <w:t xml:space="preserve"> challenging.</w:t>
+      </w:r>
+      <w:r>
+        <w:t xml:space="preserve">  Authentication token that I use</w:t>
+      </w:r>
+      <w:r>
+        <w:t>d</w:t>
+      </w:r>
+      <w:r>
+        <w:t xml:space="preserve"> has expiry logic in it</w:t>
+      </w:r>
+      <w:r>
+        <w:t>s</w:t>
+      </w:r>
+      <w:r>
+        <w:t xml:space="preserve"> own way.</w:t>
+      </w:r>
+      <w:r>
+        <w:t xml:space="preserve"> But it is not work for some kind of situations.</w:t>
+      </w:r>
+      <w:r>
+        <w:t xml:space="preserve"> For example., </w:t>
       </w:r>
       <w:bookmarkStart w:id="0" w:name="_GoBack"/>
       <w:bookmarkEnd w:id="0"/>

</xml_diff>

<commit_message>
xss and sql injection protection
</commit_message>
<xml_diff>
--- a/Interview/ProjectNote.docx
+++ b/Interview/ProjectNote.docx
@@ -12,8 +12,6 @@
       <w:r>
         <w:t>what I am doing at my current company</w:t>
       </w:r>
-      <w:bookmarkStart w:id="0" w:name="_GoBack"/>
-      <w:bookmarkEnd w:id="0"/>
       <w:r>
         <w:t>. My company is printing company. Regular customer</w:t>
       </w:r>
@@ -54,7 +52,15 @@
         <w:t>create</w:t>
       </w:r>
       <w:r>
-        <w:t xml:space="preserve"> those product, they use our web application systems to </w:t>
+        <w:t xml:space="preserve"> </w:t>
+      </w:r>
+      <w:proofErr w:type="gramStart"/>
+      <w:r>
+        <w:t>those product</w:t>
+      </w:r>
+      <w:proofErr w:type="gramEnd"/>
+      <w:r>
+        <w:t xml:space="preserve">, they use our web application systems to </w:t>
       </w:r>
       <w:r>
         <w:t>upload</w:t>
@@ -122,7 +128,15 @@
         <w:t xml:space="preserve"> Some customer upload excel data file and some customer upload zip file, but whatever it is, those files are password protected.</w:t>
       </w:r>
       <w:r>
-        <w:t xml:space="preserve"> So our system have to protect </w:t>
+        <w:t xml:space="preserve"> So our </w:t>
+      </w:r>
+      <w:proofErr w:type="gramStart"/>
+      <w:r>
+        <w:t>system have</w:t>
+      </w:r>
+      <w:proofErr w:type="gramEnd"/>
+      <w:r>
+        <w:t xml:space="preserve"> to protect </w:t>
       </w:r>
       <w:r>
         <w:t xml:space="preserve">user’s password regarding to </w:t>
@@ -137,11 +151,16 @@
         <w:t>.</w:t>
       </w:r>
       <w:r>
-        <w:t xml:space="preserve"> If our system keep password as plain text, then any hacker can get it easily. So I have to encrypt to convert to c</w:t>
+        <w:t xml:space="preserve"> If our system keep password as plain text, then any hacker can get it easily. So I have to encrypt to convert to </w:t>
+      </w:r>
+      <w:proofErr w:type="spellStart"/>
+      <w:r>
+        <w:t>c</w:t>
       </w:r>
       <w:r>
         <w:t>iphertext</w:t>
       </w:r>
+      <w:proofErr w:type="spellEnd"/>
       <w:r>
         <w:t>.</w:t>
       </w:r>
@@ -173,9 +192,11 @@
       <w:r>
         <w:t xml:space="preserve"> To make it encrypt my system need to generate secret key so that it can be used to decrypt or to read the </w:t>
       </w:r>
+      <w:proofErr w:type="spellStart"/>
       <w:r>
         <w:t>ciphertext</w:t>
       </w:r>
+      <w:proofErr w:type="spellEnd"/>
       <w:r>
         <w:t>.</w:t>
       </w:r>
@@ -185,8 +206,13 @@
       <w:r>
         <w:t xml:space="preserve">But </w:t>
       </w:r>
-      <w:r>
-        <w:t xml:space="preserve">It has </w:t>
+      <w:proofErr w:type="gramStart"/>
+      <w:r>
+        <w:t>It</w:t>
+      </w:r>
+      <w:proofErr w:type="gramEnd"/>
+      <w:r>
+        <w:t xml:space="preserve"> has </w:t>
       </w:r>
       <w:r>
         <w:t>the</w:t>
@@ -201,10 +227,26 @@
         <w:t>key in</w:t>
       </w:r>
       <w:r>
-        <w:t xml:space="preserve"> the same password for several times, then cipher text will always be the same which is not good. It can make it easy to guess what will be the password.</w:t>
-      </w:r>
-      <w:r>
-        <w:t xml:space="preserve"> Best practices is to make it harder to guess.</w:t>
+        <w:t xml:space="preserve"> the same password for several times, </w:t>
+      </w:r>
+      <w:proofErr w:type="gramStart"/>
+      <w:r>
+        <w:t>then</w:t>
+      </w:r>
+      <w:proofErr w:type="gramEnd"/>
+      <w:r>
+        <w:t xml:space="preserve"> cipher text will always be the same which is not good. It can make it easy to guess what will be the password.</w:t>
+      </w:r>
+      <w:r>
+        <w:t xml:space="preserve"> </w:t>
+      </w:r>
+      <w:proofErr w:type="gramStart"/>
+      <w:r>
+        <w:t>Best practices is</w:t>
+      </w:r>
+      <w:proofErr w:type="gramEnd"/>
+      <w:r>
+        <w:t xml:space="preserve"> to make it harder to guess.</w:t>
       </w:r>
       <w:r>
         <w:t xml:space="preserve"> So I used IV – Initialization vector which is nothing but a group of random number</w:t>
@@ -225,7 +267,15 @@
         <w:t xml:space="preserve"> </w:t>
       </w:r>
       <w:r>
-        <w:t xml:space="preserve">IV can generate different ciphertext even if user key in the </w:t>
+        <w:t xml:space="preserve">IV can generate different </w:t>
+      </w:r>
+      <w:proofErr w:type="spellStart"/>
+      <w:r>
+        <w:t>ciphertext</w:t>
+      </w:r>
+      <w:proofErr w:type="spellEnd"/>
+      <w:r>
+        <w:t xml:space="preserve"> even if user key in the </w:t>
       </w:r>
       <w:r>
         <w:t>same password for multiple time which make it difficult to guess. It is good practices.</w:t>
@@ -251,7 +301,15 @@
         <w:ind w:firstLine="720"/>
       </w:pPr>
       <w:r>
-        <w:t>But I still have another problem, my customers don’t want to keep their da</w:t>
+        <w:t xml:space="preserve">But I still have another </w:t>
+      </w:r>
+      <w:proofErr w:type="gramStart"/>
+      <w:r>
+        <w:t>problem,</w:t>
+      </w:r>
+      <w:proofErr w:type="gramEnd"/>
+      <w:r>
+        <w:t xml:space="preserve"> my customers don’t want to keep their da</w:t>
       </w:r>
       <w:r>
         <w:t>ta file in our database forever because it is confidential.</w:t>
@@ -280,8 +338,13 @@
       <w:r>
         <w:t xml:space="preserve"> implemented scheduler </w:t>
       </w:r>
-      <w:r>
-        <w:t>service which delete data files</w:t>
+      <w:proofErr w:type="gramStart"/>
+      <w:r>
+        <w:t>service which delete</w:t>
+      </w:r>
+      <w:proofErr w:type="gramEnd"/>
+      <w:r>
+        <w:t xml:space="preserve"> data files</w:t>
       </w:r>
       <w:r>
         <w:t xml:space="preserve"> regularly</w:t>
@@ -331,7 +394,11 @@
         <w:t>.</w:t>
       </w:r>
       <w:r>
-        <w:t xml:space="preserve"> Because they are on</w:t>
+        <w:t xml:space="preserve"> </w:t>
+      </w:r>
+      <w:proofErr w:type="gramStart"/>
+      <w:r>
+        <w:t>Because they are on</w:t>
       </w:r>
       <w:r>
         <w:t xml:space="preserve"> the</w:t>
@@ -339,6 +406,7 @@
       <w:r>
         <w:t xml:space="preserve"> financial industry.</w:t>
       </w:r>
+      <w:proofErr w:type="gramEnd"/>
       <w:r>
         <w:t xml:space="preserve"> So I have to add additional function which will be checked every request and their IPs. If the requests are come from the whitelisted IPs, my system allowed them to go on. Otherwise, they never can login to my system.</w:t>
       </w:r>
@@ -347,87 +415,6 @@
       </w:r>
       <w:r>
         <w:t xml:space="preserve"> </w:t>
-      </w:r>
-    </w:p>
-    <w:p>
-      <w:pPr>
-        <w:ind w:firstLine="720"/>
-      </w:pPr>
-      <w:r>
-        <w:t>Those are the overall experience</w:t>
-      </w:r>
-      <w:r>
-        <w:t>s</w:t>
-      </w:r>
-      <w:r>
-        <w:t xml:space="preserve"> from my current company. If you don’t mind </w:t>
-      </w:r>
-      <w:r>
-        <w:t>l</w:t>
-      </w:r>
-      <w:r>
-        <w:t>et me explain about how my web api framework working in overview.</w:t>
-      </w:r>
-      <w:r>
-        <w:t xml:space="preserve"> Because I afraid that you will get boring.</w:t>
-      </w:r>
-    </w:p>
-    <w:p>
-      <w:pPr>
-        <w:ind w:firstLine="720"/>
-      </w:pPr>
-      <w:r>
-        <w:t xml:space="preserve">The first </w:t>
-      </w:r>
-      <w:r>
-        <w:t>thing I would like to explain is user management in my web framework.</w:t>
-      </w:r>
-      <w:r>
-        <w:t xml:space="preserve"> There are </w:t>
-      </w:r>
-      <w:r>
-        <w:t xml:space="preserve">only </w:t>
-      </w:r>
-      <w:r>
-        <w:t>two things in user management for every application. They are authentication and authorization.</w:t>
-      </w:r>
-      <w:r>
-        <w:t xml:space="preserve"> </w:t>
-      </w:r>
-    </w:p>
-    <w:p>
-      <w:pPr>
-        <w:ind w:firstLine="720"/>
-      </w:pPr>
-    </w:p>
-    <w:p>
-      <w:pPr>
-        <w:ind w:firstLine="720"/>
-      </w:pPr>
-      <w:r>
-        <w:lastRenderedPageBreak/>
-        <w:t>Authentication is nothing but just checking</w:t>
-      </w:r>
-      <w:r>
-        <w:t xml:space="preserve"> the users</w:t>
-      </w:r>
-      <w:r>
-        <w:t xml:space="preserve"> whether </w:t>
-      </w:r>
-      <w:r>
-        <w:t>they are allowed to use the system or not</w:t>
-      </w:r>
-      <w:r>
-        <w:t>.</w:t>
-      </w:r>
-      <w:r>
-        <w:t xml:space="preserve"> To implement the authentication in </w:t>
-      </w:r>
-      <w:r>
-        <w:t xml:space="preserve">my framework, I had two ways to choose. The first way is cookie based authentication and second way is token based authentication. </w:t>
-      </w:r>
-      <w:r>
-        <w:t>Cookie based is traditional way and token based is modern way. Let me explain a little bit about what are the differences.</w:t>
       </w:r>
     </w:p>
     <w:p>
@@ -442,7 +429,7 @@
           <w:b/>
           <w:u w:val="single"/>
         </w:rPr>
-        <w:t>Cookie Based Authentication or Statefull mechanism</w:t>
+        <w:t>Protect XSS and SQL Injection attacks</w:t>
       </w:r>
     </w:p>
     <w:p>
@@ -450,7 +437,222 @@
         <w:ind w:firstLine="720"/>
       </w:pPr>
       <w:r>
-        <w:t xml:space="preserve">The way cookie based auth working is </w:t>
+        <w:t xml:space="preserve">But I still have another </w:t>
+      </w:r>
+      <w:proofErr w:type="gramStart"/>
+      <w:r>
+        <w:t>problem,</w:t>
+      </w:r>
+      <w:proofErr w:type="gramEnd"/>
+      <w:r>
+        <w:t xml:space="preserve"> my customers want to make sure that our system cannot be attack</w:t>
+      </w:r>
+      <w:r>
+        <w:t>ed</w:t>
+      </w:r>
+      <w:r>
+        <w:t xml:space="preserve"> </w:t>
+      </w:r>
+      <w:r>
+        <w:t>by</w:t>
+      </w:r>
+      <w:r>
+        <w:t xml:space="preserve"> XSS and </w:t>
+      </w:r>
+      <w:proofErr w:type="spellStart"/>
+      <w:r>
+        <w:t>sql</w:t>
+      </w:r>
+      <w:proofErr w:type="spellEnd"/>
+      <w:r>
+        <w:t xml:space="preserve"> injection </w:t>
+      </w:r>
+      <w:r>
+        <w:t>attacks</w:t>
+      </w:r>
+      <w:r>
+        <w:t>.</w:t>
+      </w:r>
+      <w:r>
+        <w:t xml:space="preserve"> So I </w:t>
+      </w:r>
+      <w:r>
+        <w:t>implemented</w:t>
+      </w:r>
+      <w:r>
+        <w:t xml:space="preserve"> three things to protect those attacks. The first thing is I create a function which encode wh</w:t>
+      </w:r>
+      <w:r>
+        <w:t>atever user key in to my system and also encode whatever data want to display to user.</w:t>
+      </w:r>
+      <w:r>
+        <w:t xml:space="preserve"> </w:t>
+      </w:r>
+      <w:r>
+        <w:t>The second is checking every user input using regular expression patterns.</w:t>
+      </w:r>
+      <w:r>
+        <w:t xml:space="preserve"> For example, user key in for postal code, then it should not be included any special characters. </w:t>
+      </w:r>
+      <w:r>
+        <w:lastRenderedPageBreak/>
+        <w:t>Using regular expression, I can check whatever user key in to my system.</w:t>
+      </w:r>
+      <w:r>
+        <w:t xml:space="preserve"> The last thing I used is </w:t>
+      </w:r>
+      <w:proofErr w:type="spellStart"/>
+      <w:r>
+        <w:t>linq</w:t>
+      </w:r>
+      <w:proofErr w:type="spellEnd"/>
+      <w:r>
+        <w:t xml:space="preserve"> to entity framework to protect </w:t>
+      </w:r>
+      <w:proofErr w:type="spellStart"/>
+      <w:r>
+        <w:t>sql</w:t>
+      </w:r>
+      <w:proofErr w:type="spellEnd"/>
+      <w:r>
+        <w:t xml:space="preserve"> injection.</w:t>
+      </w:r>
+    </w:p>
+    <w:p>
+      <w:pPr>
+        <w:ind w:firstLine="720"/>
+      </w:pPr>
+      <w:r>
+        <w:t>Those are the overall experience</w:t>
+      </w:r>
+      <w:r>
+        <w:t>s</w:t>
+      </w:r>
+      <w:r>
+        <w:t xml:space="preserve"> from my current company. If you don’t mind </w:t>
+      </w:r>
+      <w:r>
+        <w:t>l</w:t>
+      </w:r>
+      <w:r>
+        <w:t xml:space="preserve">et me explain about how my web </w:t>
+      </w:r>
+      <w:proofErr w:type="spellStart"/>
+      <w:proofErr w:type="gramStart"/>
+      <w:r>
+        <w:t>api</w:t>
+      </w:r>
+      <w:proofErr w:type="spellEnd"/>
+      <w:proofErr w:type="gramEnd"/>
+      <w:r>
+        <w:t xml:space="preserve"> framework working in overview.</w:t>
+      </w:r>
+      <w:r>
+        <w:t xml:space="preserve"> Because I afraid that you will get boring.</w:t>
+      </w:r>
+    </w:p>
+    <w:p>
+      <w:pPr>
+        <w:ind w:firstLine="720"/>
+      </w:pPr>
+      <w:r>
+        <w:t xml:space="preserve">The first </w:t>
+      </w:r>
+      <w:r>
+        <w:t>thing I would like to explain is user management in my web framework.</w:t>
+      </w:r>
+      <w:r>
+        <w:t xml:space="preserve"> There are </w:t>
+      </w:r>
+      <w:r>
+        <w:t xml:space="preserve">only </w:t>
+      </w:r>
+      <w:proofErr w:type="gramStart"/>
+      <w:r>
+        <w:t>two</w:t>
+      </w:r>
+      <w:proofErr w:type="gramEnd"/>
+      <w:r>
+        <w:t xml:space="preserve"> things in user management for every application. They are authentication and authorization.</w:t>
+      </w:r>
+      <w:r>
+        <w:t xml:space="preserve"> </w:t>
+      </w:r>
+    </w:p>
+    <w:p>
+      <w:pPr>
+        <w:ind w:firstLine="720"/>
+      </w:pPr>
+      <w:r>
+        <w:t>Authentication is nothing but just checking</w:t>
+      </w:r>
+      <w:r>
+        <w:t xml:space="preserve"> the users</w:t>
+      </w:r>
+      <w:r>
+        <w:t xml:space="preserve"> whether </w:t>
+      </w:r>
+      <w:r>
+        <w:t>they are allowed to use the system or not</w:t>
+      </w:r>
+      <w:r>
+        <w:t>.</w:t>
+      </w:r>
+      <w:r>
+        <w:t xml:space="preserve"> To implement the authentication in </w:t>
+      </w:r>
+      <w:r>
+        <w:t xml:space="preserve">my framework, I had two ways to choose. The first way is cookie based authentication and second way is token based authentication. </w:t>
+      </w:r>
+      <w:r>
+        <w:t>Cookie based is traditional way and token based is modern way. Let me explain a little bit about what are the differences.</w:t>
+      </w:r>
+    </w:p>
+    <w:p>
+      <w:pPr>
+        <w:rPr>
+          <w:b/>
+          <w:u w:val="single"/>
+        </w:rPr>
+      </w:pPr>
+      <w:r>
+        <w:rPr>
+          <w:b/>
+          <w:u w:val="single"/>
+        </w:rPr>
+        <w:t xml:space="preserve">Cookie Based Authentication or </w:t>
+      </w:r>
+      <w:proofErr w:type="spellStart"/>
+      <w:r>
+        <w:rPr>
+          <w:b/>
+          <w:u w:val="single"/>
+        </w:rPr>
+        <w:t>Statefull</w:t>
+      </w:r>
+      <w:proofErr w:type="spellEnd"/>
+      <w:r>
+        <w:rPr>
+          <w:b/>
+          <w:u w:val="single"/>
+        </w:rPr>
+        <w:t xml:space="preserve"> mechanism</w:t>
+      </w:r>
+    </w:p>
+    <w:p>
+      <w:pPr>
+        <w:ind w:firstLine="720"/>
+      </w:pPr>
+      <w:r>
+        <w:t xml:space="preserve">The way cookie based </w:t>
+      </w:r>
+      <w:proofErr w:type="spellStart"/>
+      <w:r>
+        <w:t>auth</w:t>
+      </w:r>
+      <w:proofErr w:type="spellEnd"/>
+      <w:r>
+        <w:t xml:space="preserve"> working is </w:t>
       </w:r>
       <w:r>
         <w:t xml:space="preserve">that </w:t>
@@ -486,10 +688,26 @@
         <w:t xml:space="preserve"> </w:t>
       </w:r>
       <w:r>
-        <w:t>Then user browser keep these session key in cookie.</w:t>
-      </w:r>
-      <w:r>
-        <w:t xml:space="preserve"> Then whenever that user make the request to this server, browser send his session key to application server.</w:t>
+        <w:t xml:space="preserve">Then user </w:t>
+      </w:r>
+      <w:proofErr w:type="gramStart"/>
+      <w:r>
+        <w:t>browser keep</w:t>
+      </w:r>
+      <w:proofErr w:type="gramEnd"/>
+      <w:r>
+        <w:t xml:space="preserve"> these session key in cookie.</w:t>
+      </w:r>
+      <w:r>
+        <w:t xml:space="preserve"> Then whenever </w:t>
+      </w:r>
+      <w:proofErr w:type="gramStart"/>
+      <w:r>
+        <w:t>that user make</w:t>
+      </w:r>
+      <w:proofErr w:type="gramEnd"/>
+      <w:r>
+        <w:t xml:space="preserve"> the request to this server, browser send his session key to application server.</w:t>
       </w:r>
       <w:r>
         <w:t xml:space="preserve"> Then application server verify his session key </w:t>
@@ -507,7 +725,15 @@
         <w:t xml:space="preserve"> keep in application server memory.</w:t>
       </w:r>
       <w:r>
-        <w:t xml:space="preserve"> That way is also called statefull mechanism.</w:t>
+        <w:t xml:space="preserve"> That way is also called </w:t>
+      </w:r>
+      <w:proofErr w:type="spellStart"/>
+      <w:r>
+        <w:t>statefull</w:t>
+      </w:r>
+      <w:proofErr w:type="spellEnd"/>
+      <w:r>
+        <w:t xml:space="preserve"> mechanism.</w:t>
       </w:r>
       <w:r>
         <w:t xml:space="preserve"> </w:t>
@@ -516,10 +742,34 @@
         <w:t>According to my experience</w:t>
       </w:r>
       <w:r>
-        <w:t>, I don’t like statefull mechanism because it depand on specific application server memory. If these application server down, your session will be lost.</w:t>
-      </w:r>
-      <w:r>
-        <w:t xml:space="preserve"> It mean that you cannot use the application any more.</w:t>
+        <w:t xml:space="preserve">, I don’t like </w:t>
+      </w:r>
+      <w:proofErr w:type="spellStart"/>
+      <w:r>
+        <w:t>statefull</w:t>
+      </w:r>
+      <w:proofErr w:type="spellEnd"/>
+      <w:r>
+        <w:t xml:space="preserve"> mechanism because it </w:t>
+      </w:r>
+      <w:proofErr w:type="spellStart"/>
+      <w:r>
+        <w:t>depand</w:t>
+      </w:r>
+      <w:proofErr w:type="spellEnd"/>
+      <w:r>
+        <w:t xml:space="preserve"> on specific application server memory. If these application server down, your session will be lost.</w:t>
+      </w:r>
+      <w:r>
+        <w:t xml:space="preserve"> It </w:t>
+      </w:r>
+      <w:proofErr w:type="gramStart"/>
+      <w:r>
+        <w:t>mean</w:t>
+      </w:r>
+      <w:proofErr w:type="gramEnd"/>
+      <w:r>
+        <w:t xml:space="preserve"> that you cannot use the application any more.</w:t>
       </w:r>
     </w:p>
     <w:p>
@@ -556,11 +806,24 @@
       <w:r>
         <w:t xml:space="preserve"> </w:t>
       </w:r>
-      <w:r>
-        <w:t>It  means that it is more scalable.</w:t>
-      </w:r>
-      <w:r>
-        <w:t xml:space="preserve"> User send user and password to server. Server generate token </w:t>
+      <w:proofErr w:type="gramStart"/>
+      <w:r>
+        <w:t>It  means</w:t>
+      </w:r>
+      <w:proofErr w:type="gramEnd"/>
+      <w:r>
+        <w:t xml:space="preserve"> that it is more scalable.</w:t>
+      </w:r>
+      <w:r>
+        <w:t xml:space="preserve"> </w:t>
+      </w:r>
+      <w:proofErr w:type="gramStart"/>
+      <w:r>
+        <w:t>User send</w:t>
+      </w:r>
+      <w:proofErr w:type="gramEnd"/>
+      <w:r>
+        <w:t xml:space="preserve"> user and password to server. Server generate token </w:t>
       </w:r>
       <w:r>
         <w:t xml:space="preserve">key and </w:t>
@@ -575,7 +838,15 @@
         <w:t>.</w:t>
       </w:r>
       <w:r>
-        <w:t xml:space="preserve"> Then user receive these token and send it back to server whenever he made</w:t>
+        <w:t xml:space="preserve"> Then </w:t>
+      </w:r>
+      <w:proofErr w:type="gramStart"/>
+      <w:r>
+        <w:t>user receive</w:t>
+      </w:r>
+      <w:proofErr w:type="gramEnd"/>
+      <w:r>
+        <w:t xml:space="preserve"> these token and send it back to server whenever he made</w:t>
       </w:r>
       <w:r>
         <w:t xml:space="preserve"> the requests</w:t>
@@ -584,7 +855,15 @@
         <w:t>.</w:t>
       </w:r>
       <w:r>
-        <w:t xml:space="preserve"> Server verify the token and process the requests.</w:t>
+        <w:t xml:space="preserve"> </w:t>
+      </w:r>
+      <w:proofErr w:type="gramStart"/>
+      <w:r>
+        <w:t>Server verify</w:t>
+      </w:r>
+      <w:proofErr w:type="gramEnd"/>
+      <w:r>
+        <w:t xml:space="preserve"> the token and process the requests.</w:t>
       </w:r>
       <w:r>
         <w:t xml:space="preserve"> It means that you can change server to server without worry</w:t>
@@ -697,7 +976,11 @@
         <w:t xml:space="preserve"> But according to expiry time he will be automatically logged out after 15 minutes no matter </w:t>
       </w:r>
       <w:r>
-        <w:t xml:space="preserve">his current status is </w:t>
+        <w:t xml:space="preserve">his current </w:t>
+      </w:r>
+      <w:r>
+        <w:lastRenderedPageBreak/>
+        <w:t xml:space="preserve">status is </w:t>
       </w:r>
       <w:r>
         <w:t>active or not</w:t>
@@ -721,8 +1004,13 @@
         <w:t>.</w:t>
       </w:r>
       <w:r>
-        <w:t xml:space="preserve"> Using javascript</w:t>
-      </w:r>
+        <w:t xml:space="preserve"> Using </w:t>
+      </w:r>
+      <w:proofErr w:type="spellStart"/>
+      <w:r>
+        <w:t>javascript</w:t>
+      </w:r>
+      <w:proofErr w:type="spellEnd"/>
       <w:r>
         <w:t>,</w:t>
       </w:r>
@@ -742,21 +1030,24 @@
         <w:t>.</w:t>
       </w:r>
       <w:r>
-        <w:t xml:space="preserve"> If the user are inactive for specific time, then javascript send message to server to delete token.</w:t>
+        <w:t xml:space="preserve"> If the user are inactive for specific time, then </w:t>
+      </w:r>
+      <w:proofErr w:type="spellStart"/>
+      <w:r>
+        <w:t>javascript</w:t>
+      </w:r>
+      <w:proofErr w:type="spellEnd"/>
+      <w:r>
+        <w:t xml:space="preserve"> send message to server to delete token.</w:t>
       </w:r>
       <w:r>
         <w:t xml:space="preserve"> In this way I managed the application time out.</w:t>
       </w:r>
-    </w:p>
-    <w:p>
-      <w:pPr>
-        <w:ind w:firstLine="720"/>
-      </w:pPr>
-    </w:p>
-    <w:p>
-      <w:pPr>
-        <w:ind w:firstLine="720"/>
-      </w:pPr>
+      <w:bookmarkStart w:id="0" w:name="_GoBack"/>
+      <w:bookmarkEnd w:id="0"/>
+      <w:r>
+        <w:t xml:space="preserve"> </w:t>
+      </w:r>
     </w:p>
     <w:p>
       <w:pPr>
@@ -770,7 +1061,6 @@
           <w:b/>
           <w:u w:val="single"/>
         </w:rPr>
-        <w:lastRenderedPageBreak/>
         <w:t>SSO feature in E-commerce</w:t>
       </w:r>
     </w:p>
@@ -791,31 +1081,71 @@
         <w:t xml:space="preserve"> e-commerce system for one of the insurance company in Singapore.</w:t>
       </w:r>
       <w:r>
-        <w:t xml:space="preserve"> Insurance agents login to my system and they buy insurance brochure from my system using Paypal.</w:t>
-      </w:r>
-      <w:r>
-        <w:t xml:space="preserve"> After creating </w:t>
-      </w:r>
-      <w:r>
-        <w:t xml:space="preserve"> </w:t>
-      </w:r>
-      <w:r>
-        <w:t xml:space="preserve">this system, I found the problem. </w:t>
-      </w:r>
-      <w:r>
-        <w:t xml:space="preserve">My customer already has java backend system </w:t>
-      </w:r>
-      <w:r>
-        <w:t>which mean they already have login page in their backend system.</w:t>
+        <w:t xml:space="preserve"> Insurance agents login to my system and they buy insurance brochure from my system using </w:t>
+      </w:r>
+      <w:proofErr w:type="spellStart"/>
+      <w:r>
+        <w:t>Paypal</w:t>
+      </w:r>
+      <w:proofErr w:type="spellEnd"/>
+      <w:r>
+        <w:t>.</w:t>
+      </w:r>
+      <w:r>
+        <w:t xml:space="preserve"> After </w:t>
+      </w:r>
+      <w:proofErr w:type="gramStart"/>
+      <w:r>
+        <w:t xml:space="preserve">creating </w:t>
+      </w:r>
+      <w:r>
+        <w:t xml:space="preserve"> </w:t>
+      </w:r>
+      <w:r>
+        <w:t>this</w:t>
+      </w:r>
+      <w:proofErr w:type="gramEnd"/>
+      <w:r>
+        <w:t xml:space="preserve"> system, I found the problem. </w:t>
+      </w:r>
+      <w:r>
+        <w:t xml:space="preserve">My customer already has java backend </w:t>
+      </w:r>
+      <w:proofErr w:type="gramStart"/>
+      <w:r>
+        <w:t xml:space="preserve">system </w:t>
+      </w:r>
+      <w:r>
+        <w:t>which mean</w:t>
+      </w:r>
+      <w:proofErr w:type="gramEnd"/>
+      <w:r>
+        <w:t xml:space="preserve"> they already have login page in their backend system.</w:t>
       </w:r>
       <w:r>
         <w:t xml:space="preserve"> That is why they don’t want to login twice since they already login to their backend system.</w:t>
       </w:r>
       <w:r>
-        <w:t xml:space="preserve"> So I needed to implement  SSO single sign in feature.</w:t>
-      </w:r>
-      <w:r>
-        <w:t xml:space="preserve"> So their system give encrypted xml stream to my application via https.</w:t>
+        <w:t xml:space="preserve"> So I needed to </w:t>
+      </w:r>
+      <w:proofErr w:type="gramStart"/>
+      <w:r>
+        <w:t>implement  SSO</w:t>
+      </w:r>
+      <w:proofErr w:type="gramEnd"/>
+      <w:r>
+        <w:t xml:space="preserve"> single sign in feature.</w:t>
+      </w:r>
+      <w:r>
+        <w:t xml:space="preserve"> So their </w:t>
+      </w:r>
+      <w:proofErr w:type="gramStart"/>
+      <w:r>
+        <w:t>system give</w:t>
+      </w:r>
+      <w:proofErr w:type="gramEnd"/>
+      <w:r>
+        <w:t xml:space="preserve"> encrypted xml stream to my application via https.</w:t>
       </w:r>
       <w:r>
         <w:t xml:space="preserve"> Then I needed to decrypt and get the user’s credential from this.</w:t>
@@ -883,8 +1213,13 @@
         <w:t>, then we should not use web application.</w:t>
       </w:r>
       <w:r>
-        <w:t xml:space="preserve"> Because every web application has time out.</w:t>
-      </w:r>
+        <w:t xml:space="preserve"> </w:t>
+      </w:r>
+      <w:proofErr w:type="gramStart"/>
+      <w:r>
+        <w:t>Because every web application has time out.</w:t>
+      </w:r>
+      <w:proofErr w:type="gramEnd"/>
       <w:r>
         <w:t xml:space="preserve"> </w:t>
       </w:r>

</xml_diff>